<commit_message>
modified the leaching manual under ./manual_for_darcy_impes_leaching_model
</commit_message>
<xml_diff>
--- a/manual_for_darcy_impes_leaching_model/manual_leaching.docx
+++ b/manual_for_darcy_impes_leaching_model/manual_leaching.docx
@@ -400,7 +400,28 @@
         <w:t xml:space="preserve">mobile phase could either be a </w:t>
       </w:r>
       <w:r>
-        <w:t>prescribed field or calculated by an internal algorithm proposed by Lima (2006).</w:t>
+        <w:t>prescribed field or calculated by an internal algorithm proposed by Lima (2006)</w:t>
+      </w:r>
+      <w:r>
+        <w:fldChar w:fldCharType="begin" w:fldLock="1"/>
+      </w:r>
+      <w:r>
+        <w:instrText>ADDIN CSL_CITATION { "citationItems" : [ { "id" : "ITEM-1", "itemData" : { "DOI" : "10.1016/j.mineng.2005.05.020", "ISSN" : "08926875", "author" : [ { "dropping-particle" : "", "family" : "Andrade Lima", "given" : "L.R.P.", "non-dropping-particle" : "de", "parse-names" : false, "suffix" : "" } ], "container-title" : "Minerals Engineering", "id" : "ITEM-1", "issue" : "1", "issued" : { "date-parts" : [ [ "2006", "1" ] ] }, "page" : "37-47", "title" : "Liquid axial dispersion and holdup in column leaching", "type" : "article-journal", "volume" : "19" }, "uris" : [ "http://www.mendeley.com/documents/?uuid=37e1c809-ad4f-34af-a717-8ced6614c6c6" ] } ], "mendeley" : { "formattedCitation" : "[1]", "plainTextFormattedCitation" : "[1]", "previouslyFormattedCitation" : "[1]" }, "properties" : { "noteIndex" : 0 }, "schema" : "https://github.com/citation-style-language/schema/raw/master/csl-citation.json" }</w:instrText>
+      </w:r>
+      <w:r>
+        <w:fldChar w:fldCharType="separate"/>
+      </w:r>
+      <w:r>
+        <w:rPr>
+          <w:noProof/>
+        </w:rPr>
+        <w:t>[1]</w:t>
+      </w:r>
+      <w:r>
+        <w:fldChar w:fldCharType="end"/>
+      </w:r>
+      <w:r>
+        <w:t>.</w:t>
       </w:r>
     </w:p>
     <w:p>
@@ -562,7 +583,28 @@
       </w:r>
       <w:proofErr w:type="spellEnd"/>
       <w:r>
-        <w:t xml:space="preserve">, one is proposed by Lima (2006). Another one is fitted by the curve presented by </w:t>
+        <w:t>, one is proposed by Lima (2006)</w:t>
+      </w:r>
+      <w:r>
+        <w:fldChar w:fldCharType="begin" w:fldLock="1"/>
+      </w:r>
+      <w:r>
+        <w:instrText>ADDIN CSL_CITATION { "citationItems" : [ { "id" : "ITEM-1", "itemData" : { "DOI" : "10.1016/j.mineng.2005.05.020", "ISSN" : "08926875", "author" : [ { "dropping-particle" : "", "family" : "Andrade Lima", "given" : "L.R.P.", "non-dropping-particle" : "de", "parse-names" : false, "suffix" : "" } ], "container-title" : "Minerals Engineering", "id" : "ITEM-1", "issue" : "1", "issued" : { "date-parts" : [ [ "2006", "1" ] ] }, "page" : "37-47", "title" : "Liquid axial dispersion and holdup in column leaching", "type" : "article-journal", "volume" : "19" }, "uris" : [ "http://www.mendeley.com/documents/?uuid=37e1c809-ad4f-34af-a717-8ced6614c6c6" ] } ], "mendeley" : { "formattedCitation" : "[1]", "plainTextFormattedCitation" : "[1]", "previouslyFormattedCitation" : "[1]" }, "properties" : { "noteIndex" : 0 }, "schema" : "https://github.com/citation-style-language/schema/raw/master/csl-citation.json" }</w:instrText>
+      </w:r>
+      <w:r>
+        <w:fldChar w:fldCharType="separate"/>
+      </w:r>
+      <w:r>
+        <w:rPr>
+          <w:noProof/>
+        </w:rPr>
+        <w:t>[1]</w:t>
+      </w:r>
+      <w:r>
+        <w:fldChar w:fldCharType="end"/>
+      </w:r>
+      <w:r>
+        <w:t xml:space="preserve">. Another one is fitted by the curve presented by </w:t>
       </w:r>
       <w:proofErr w:type="spellStart"/>
       <w:r>
@@ -571,6 +613,24 @@
       <w:proofErr w:type="spellEnd"/>
       <w:r>
         <w:t xml:space="preserve"> (2012)</w:t>
+      </w:r>
+      <w:r>
+        <w:fldChar w:fldCharType="begin" w:fldLock="1"/>
+      </w:r>
+      <w:r>
+        <w:instrText>ADDIN CSL_CITATION { "citationItems" : [ { "id" : "ITEM-1", "itemData" : { "author" : [ { "dropping-particle" : "", "family" : "Ilankoon", "given" : "IMSK", "non-dropping-particle" : "", "parse-names" : false, "suffix" : "" } ], "id" : "ITEM-1", "issued" : { "date-parts" : [ [ "2012" ] ] }, "title" : "Hydrodynamics of unsaturated particle beds pertaining to heap leaching", "type" : "article-journal" }, "uris" : [ "http://www.mendeley.com/documents/?uuid=f620eb24-e954-347a-bea9-44e731f5a401" ] } ], "mendeley" : { "formattedCitation" : "[2]", "plainTextFormattedCitation" : "[2]", "previouslyFormattedCitation" : "[2]" }, "properties" : { "noteIndex" : 0 }, "schema" : "https://github.com/citation-style-language/schema/raw/master/csl-citation.json" }</w:instrText>
+      </w:r>
+      <w:r>
+        <w:fldChar w:fldCharType="separate"/>
+      </w:r>
+      <w:r>
+        <w:rPr>
+          <w:noProof/>
+        </w:rPr>
+        <w:t>[2]</w:t>
+      </w:r>
+      <w:r>
+        <w:fldChar w:fldCharType="end"/>
       </w:r>
     </w:p>
     <w:p/>
@@ -714,11 +774,7 @@
         <w:t>)</w:t>
       </w:r>
       <w:r>
-        <w:t xml:space="preserve">: the average bulk concentration of this </w:t>
-      </w:r>
-      <w:proofErr w:type="spellStart"/>
-      <w:r>
-        <w:t>field</w:t>
+        <w:t>: the average bulk concentration of this field</w:t>
       </w:r>
     </w:p>
     <w:p>
@@ -729,6 +785,7 @@
           <w:numId w:val="8"/>
         </w:numPr>
       </w:pPr>
+      <w:proofErr w:type="spellStart"/>
       <w:proofErr w:type="gramStart"/>
       <w:r>
         <w:rPr>
@@ -1045,26 +1102,48 @@
     <w:p>
       <w:pPr>
         <w:ind w:left="709"/>
-        <w:rPr>
-          <w:rFonts w:hint="eastAsia"/>
-        </w:rPr>
-      </w:pPr>
-      <w:r>
-        <w:t xml:space="preserve">(a). </w:t>
+      </w:pPr>
+      <w:r>
+        <w:t xml:space="preserve">(For </w:t>
+      </w:r>
+      <w:proofErr w:type="spellStart"/>
+      <w:r>
+        <w:t>chalcopurite</w:t>
+      </w:r>
+      <w:proofErr w:type="spellEnd"/>
+      <w:r>
+        <w:t xml:space="preserve"> and pyrite dissolution, two internal algorithms are available, Semi-empirical model and Shrinking core model)</w:t>
+      </w:r>
+    </w:p>
+    <w:p>
+      <w:pPr>
+        <w:ind w:left="709"/>
+      </w:pPr>
+      <w:r>
+        <w:t>(a)</w:t>
       </w:r>
       <w:proofErr w:type="gramStart"/>
       <w:r>
-        <w:rPr>
-          <w:color w:val="0000FF"/>
-        </w:rPr>
-        <w:t>reaction</w:t>
+        <w:t>.1</w:t>
       </w:r>
       <w:proofErr w:type="gramEnd"/>
       <w:r>
-        <w:rPr>
-          <w:color w:val="0000FF"/>
-        </w:rPr>
-        <w:t>(CuFeS2_oxidation_aqueous_ferric_sulfate)</w:t>
+        <w:t xml:space="preserve">. </w:t>
+      </w:r>
+      <w:r>
+        <w:rPr>
+          <w:u w:val="single"/>
+        </w:rPr>
+        <w:t>Semi-empirical model for chalcopyrite and pyrite Dissolution:</w:t>
+      </w:r>
+      <w:r>
+        <w:t xml:space="preserve"> </w:t>
+      </w:r>
+      <w:r>
+        <w:rPr>
+          <w:color w:val="0000FF"/>
+        </w:rPr>
+        <w:t>reaction(CuFeS2_oxidation_aqueous_ferric_sulfate)</w:t>
       </w:r>
       <w:r>
         <w:t xml:space="preserve"> and </w:t>
@@ -1074,21 +1153,6 @@
           <w:color w:val="0000FF"/>
         </w:rPr>
         <w:t>reaction(FeS2_oxidation_aqueous_ferric_sulfate)</w:t>
-      </w:r>
-      <w:r>
-        <w:rPr>
-          <w:color w:val="000000" w:themeColor="text1"/>
-        </w:rPr>
-        <w:t xml:space="preserve">: chalcopyrite and </w:t>
-      </w:r>
-      <w:r>
-        <w:t>p</w:t>
-      </w:r>
-      <w:r>
-        <w:t>yrite</w:t>
-      </w:r>
-      <w:r>
-        <w:t xml:space="preserve"> dissolution</w:t>
       </w:r>
     </w:p>
     <w:p>
@@ -1098,9 +1162,6 @@
           <w:ilvl w:val="0"/>
           <w:numId w:val="5"/>
         </w:numPr>
-        <w:rPr>
-          <w:rFonts w:hint="eastAsia"/>
-        </w:rPr>
       </w:pPr>
       <w:proofErr w:type="spellStart"/>
       <w:proofErr w:type="gramStart"/>
@@ -1173,6 +1234,7 @@
         <w:rPr>
           <w:color w:val="0000FF"/>
         </w:rPr>
+        <w:lastRenderedPageBreak/>
         <w:t>scalar</w:t>
       </w:r>
       <w:proofErr w:type="gramEnd"/>
@@ -1306,11 +1368,7 @@
         <w:t>)</w:t>
       </w:r>
       <w:r>
-        <w:t xml:space="preserve"> is the total molar mass of the  mineral  per volume </w:t>
-      </w:r>
-      <w:r>
-        <w:lastRenderedPageBreak/>
-        <w:t xml:space="preserve">of heap ( </w:t>
+        <w:t xml:space="preserve"> is the total molar mass of the  mineral  per volume of heap ( </w:t>
       </w:r>
       <w:proofErr w:type="spellStart"/>
       <w:r>
@@ -1758,11 +1816,7 @@
         <w:t xml:space="preserve"> in the equation</w:t>
       </w:r>
       <w:r>
-        <w:t xml:space="preserve">, which is from </w:t>
-      </w:r>
-      <w:proofErr w:type="spellStart"/>
-      <w:r>
-        <w:t>literature.</w:t>
+        <w:t>, which is from literature.</w:t>
       </w:r>
     </w:p>
     <w:p>
@@ -1776,6 +1830,7 @@
           <w:tab w:val="clear" w:pos="709"/>
         </w:tabs>
       </w:pPr>
+      <w:proofErr w:type="spellStart"/>
       <w:proofErr w:type="gramStart"/>
       <w:r>
         <w:rPr>
@@ -1828,11 +1883,7 @@
       </w:r>
       <w:proofErr w:type="spellEnd"/>
       <w:r>
-        <w:t xml:space="preserve"> (set as 1.0) since the pre-factor is neglected when calibrating the semi-empirical curve, the error of from the pre-factor can be cancelled as long as the same value of the  pre-factor is used in the simulation with the one used in the </w:t>
-      </w:r>
-      <w:proofErr w:type="spellStart"/>
-      <w:r>
-        <w:t>calibration.</w:t>
+        <w:t xml:space="preserve"> (set as 1.0) since the pre-factor is neglected when calibrating the semi-empirical curve, the error of from the pre-factor can be cancelled as long as the same value of the  pre-factor is used in the simulation with the one used in the calibration.</w:t>
       </w:r>
     </w:p>
     <w:p>
@@ -1846,6 +1897,7 @@
           <w:tab w:val="clear" w:pos="709"/>
         </w:tabs>
       </w:pPr>
+      <w:proofErr w:type="spellStart"/>
       <w:proofErr w:type="gramStart"/>
       <w:r>
         <w:rPr>
@@ -1862,11 +1914,7 @@
       </w:r>
       <w:proofErr w:type="spellEnd"/>
       <w:r>
-        <w:t xml:space="preserve">: it is the activation energy of the corresponding reactions in the  Arrhenius </w:t>
-      </w:r>
-      <w:proofErr w:type="spellStart"/>
-      <w:r>
-        <w:t>equation.</w:t>
+        <w:t>: it is the activation energy of the corresponding reactions in the  Arrhenius equation.</w:t>
       </w:r>
     </w:p>
     <w:p>
@@ -1880,6 +1928,7 @@
           <w:tab w:val="clear" w:pos="709"/>
         </w:tabs>
       </w:pPr>
+      <w:proofErr w:type="spellStart"/>
       <w:proofErr w:type="gramStart"/>
       <w:r>
         <w:rPr>
@@ -2341,6 +2390,247 @@
     </w:p>
     <w:p>
       <w:pPr>
+        <w:tabs>
+          <w:tab w:val="clear" w:pos="709"/>
+        </w:tabs>
+        <w:ind w:left="709"/>
+      </w:pPr>
+      <w:r>
+        <w:t>(a)</w:t>
+      </w:r>
+      <w:proofErr w:type="gramStart"/>
+      <w:r>
+        <w:t>.2</w:t>
+      </w:r>
+      <w:proofErr w:type="gramEnd"/>
+      <w:r>
+        <w:t>.</w:t>
+      </w:r>
+      <w:r>
+        <w:t xml:space="preserve"> </w:t>
+      </w:r>
+      <w:r>
+        <w:rPr>
+          <w:u w:val="single"/>
+        </w:rPr>
+        <w:t>Shrinking core model for chalcopyrite and pyrite dissolution:</w:t>
+      </w:r>
+    </w:p>
+    <w:p>
+      <w:pPr>
+        <w:tabs>
+          <w:tab w:val="clear" w:pos="709"/>
+        </w:tabs>
+        <w:ind w:left="709"/>
+        <w:rPr>
+          <w:color w:val="0000FF"/>
+        </w:rPr>
+      </w:pPr>
+      <w:proofErr w:type="gramStart"/>
+      <w:r>
+        <w:rPr>
+          <w:color w:val="0000FF"/>
+        </w:rPr>
+        <w:t>reaction</w:t>
+      </w:r>
+      <w:proofErr w:type="gramEnd"/>
+      <w:r>
+        <w:rPr>
+          <w:color w:val="0000FF"/>
+        </w:rPr>
+        <w:t xml:space="preserve">(CuFeS2_oxidation_aqueous_ferric_sulfate_SCM) </w:t>
+      </w:r>
+      <w:r>
+        <w:t xml:space="preserve">and </w:t>
+      </w:r>
+      <w:r>
+        <w:rPr>
+          <w:color w:val="0000FF"/>
+        </w:rPr>
+        <w:t>reaction(FeS2_oxidation_aqueous_ferric_sulfate_SCM)</w:t>
+      </w:r>
+      <w:r>
+        <w:rPr>
+          <w:color w:val="0000FF"/>
+        </w:rPr>
+        <w:t>:</w:t>
+      </w:r>
+    </w:p>
+    <w:p>
+      <w:pPr>
+        <w:tabs>
+          <w:tab w:val="clear" w:pos="709"/>
+        </w:tabs>
+        <w:ind w:left="709"/>
+      </w:pPr>
+      <w:r>
+        <w:t>This SCM model is based on the mathematical formulation proposed by Leahy et al</w:t>
+      </w:r>
+      <w:proofErr w:type="gramStart"/>
+      <w:r>
+        <w:t>.(</w:t>
+      </w:r>
+      <w:proofErr w:type="gramEnd"/>
+      <w:r>
+        <w:t>2005)</w:t>
+      </w:r>
+      <w:r>
+        <w:fldChar w:fldCharType="begin" w:fldLock="1"/>
+      </w:r>
+      <w:r>
+        <w:instrText>ADDIN CSL_CITATION { "citationItems" : [ { "id" : "ITEM-1", "itemData" : { "DOI" : "10.1016/j.mineng.2005.07.003", "abstract" : "A three-phase computational fluid dynamics model for heap bioleaching of chalcocite is investigated to identify and understand the thermodynamic processes in a heap. The study uses an existing one-dimensional model of liquid flow, bacterial transport (includ-ing attachment/detachment of bacteria to ore particles), and the depletion of a copper-sulphide, coupled with a model of heat flow in the heap, with bacterial temperature dependence. The model is used to investigate aspects of heat balance in regard to the temper-ature dependence of the bacterial concentration and the temperatures reached in a typical heap. The heap is found to leach in a top\u2013 down manner, due to the ability of the incoming liquid to cool the heap at the top, and to allow bacteria to grow under optimal temperature conditions. As the top leaches, the temperature there drops and progressively cools the heap as the leaching front moves down through the heap to leach the whole bed.", "author" : [ { "dropping-particle" : "", "family" : "Leahy", "given" : "M J", "non-dropping-particle" : "", "parse-names" : false, "suffix" : "" }, { "dropping-particle" : "", "family" : "Davidson", "given" : "M R", "non-dropping-particle" : "", "parse-names" : false, "suffix" : "" }, { "dropping-particle" : "", "family" : "Schwarz", "given" : "M P", "non-dropping-particle" : "", "parse-names" : false, "suffix" : "" } ], "id" : "ITEM-1", "issued" : { "date-parts" : [ [ "2005" ] ] }, "title" : "A model for heap bioleaching of chalcocite with heat balance: Bacterial temperature dependence", "type" : "article-journal" }, "uris" : [ "http://www.mendeley.com/documents/?uuid=7917707e-7954-3e66-b3cb-6b83a8f778e4" ] } ], "mendeley" : { "formattedCitation" : "[3]", "plainTextFormattedCitation" : "[3]", "previouslyFormattedCitation" : "[6]" }, "properties" : { "noteIndex" : 0 }, "schema" : "https://github.com/citation-style-language/schema/raw/master/csl-citation.json" }</w:instrText>
+      </w:r>
+      <w:r>
+        <w:fldChar w:fldCharType="separate"/>
+      </w:r>
+      <w:r>
+        <w:rPr>
+          <w:noProof/>
+        </w:rPr>
+        <w:t>[3]</w:t>
+      </w:r>
+      <w:r>
+        <w:fldChar w:fldCharType="end"/>
+      </w:r>
+      <w:r>
+        <w:t xml:space="preserve"> </w:t>
+      </w:r>
+      <w:r>
+        <w:t xml:space="preserve">. The value </w:t>
+      </w:r>
+      <m:oMath>
+        <m:sSub>
+          <m:sSubPr>
+            <m:ctrlPr>
+              <w:rPr>
+                <w:rFonts w:ascii="Cambria Math" w:hAnsi="Cambria Math" w:cs="Times New Roman"/>
+                <w:color w:val="000000" w:themeColor="text1"/>
+              </w:rPr>
+            </m:ctrlPr>
+          </m:sSubPr>
+          <m:e>
+            <m:r>
+              <m:rPr>
+                <m:sty m:val="p"/>
+              </m:rPr>
+              <w:rPr>
+                <w:rFonts w:ascii="Cambria Math" w:hAnsi="Cambria Math" w:cs="Times New Roman"/>
+                <w:color w:val="000000" w:themeColor="text1"/>
+              </w:rPr>
+              <m:t>τ</m:t>
+            </m:r>
+          </m:e>
+          <m:sub>
+            <m:r>
+              <m:rPr>
+                <m:sty m:val="p"/>
+              </m:rPr>
+              <w:rPr>
+                <w:rFonts w:ascii="Cambria Math" w:hAnsi="Cambria Math" w:cs="Times New Roman"/>
+                <w:color w:val="000000" w:themeColor="text1"/>
+              </w:rPr>
+              <m:t>c</m:t>
+            </m:r>
+          </m:sub>
+        </m:sSub>
+      </m:oMath>
+      <w:r>
+        <w:rPr>
+          <w:color w:val="000000" w:themeColor="text1"/>
+        </w:rPr>
+        <w:t xml:space="preserve"> and </w:t>
+      </w:r>
+      <m:oMath>
+        <m:sSub>
+          <m:sSubPr>
+            <m:ctrlPr>
+              <w:rPr>
+                <w:rFonts w:ascii="Cambria Math" w:hAnsi="Cambria Math" w:cs="Times New Roman"/>
+                <w:color w:val="000000" w:themeColor="text1"/>
+              </w:rPr>
+            </m:ctrlPr>
+          </m:sSubPr>
+          <m:e>
+            <m:r>
+              <m:rPr>
+                <m:sty m:val="p"/>
+              </m:rPr>
+              <w:rPr>
+                <w:rFonts w:ascii="Cambria Math" w:hAnsi="Cambria Math" w:cs="Times New Roman"/>
+                <w:color w:val="000000" w:themeColor="text1"/>
+              </w:rPr>
+              <m:t>τ</m:t>
+            </m:r>
+          </m:e>
+          <m:sub>
+            <m:r>
+              <m:rPr>
+                <m:sty m:val="p"/>
+              </m:rPr>
+              <w:rPr>
+                <w:rFonts w:ascii="Cambria Math" w:hAnsi="Cambria Math" w:cs="Times New Roman"/>
+                <w:color w:val="000000" w:themeColor="text1"/>
+              </w:rPr>
+              <m:t>d</m:t>
+            </m:r>
+          </m:sub>
+        </m:sSub>
+      </m:oMath>
+      <w:r>
+        <w:rPr>
+          <w:color w:val="000000" w:themeColor="text1"/>
+        </w:rPr>
+        <w:t xml:space="preserve"> in this model is calibrated by column experiment and directly written in the code. It requires </w:t>
+      </w:r>
+      <w:proofErr w:type="gramStart"/>
+      <w:r>
+        <w:rPr>
+          <w:color w:val="000000" w:themeColor="text1"/>
+        </w:rPr>
+        <w:t>to change</w:t>
+      </w:r>
+      <w:proofErr w:type="gramEnd"/>
+      <w:r>
+        <w:rPr>
+          <w:color w:val="000000" w:themeColor="text1"/>
+        </w:rPr>
+        <w:t xml:space="preserve"> the code if different values for </w:t>
+      </w:r>
+      <m:oMath>
+        <m:r>
+          <m:rPr>
+            <m:sty m:val="p"/>
+          </m:rPr>
+          <w:rPr>
+            <w:rFonts w:ascii="Cambria Math" w:hAnsi="Cambria Math" w:cs="Times New Roman"/>
+            <w:color w:val="000000" w:themeColor="text1"/>
+          </w:rPr>
+          <m:t>τ</m:t>
+        </m:r>
+      </m:oMath>
+      <w:r>
+        <w:rPr>
+          <w:color w:val="000000" w:themeColor="text1"/>
+        </w:rPr>
+        <w:t xml:space="preserve"> </w:t>
+      </w:r>
+      <w:r>
+        <w:rPr>
+          <w:color w:val="000000" w:themeColor="text1"/>
+        </w:rPr>
+        <w:t>is to be used (for example different ore and leaching temperature).</w:t>
+      </w:r>
+    </w:p>
+    <w:p>
+      <w:pPr>
+        <w:tabs>
+          <w:tab w:val="clear" w:pos="709"/>
+        </w:tabs>
+        <w:ind w:left="709"/>
+      </w:pPr>
+    </w:p>
+    <w:p>
+      <w:pPr>
         <w:ind w:left="709"/>
       </w:pPr>
       <w:r>
@@ -2646,14 +2936,15 @@
         <w:t xml:space="preserve"> </w:t>
       </w:r>
       <w:r>
-        <w:t xml:space="preserve">only the non-bioleaching algorithm is available, which linearly depends on the S0 formation </w:t>
-      </w:r>
-      <w:r>
-        <w:t xml:space="preserve"> from chalcopyrite </w:t>
-      </w:r>
-      <w:proofErr w:type="spellStart"/>
-      <w:r>
-        <w:t>dissolution,</w:t>
+        <w:t xml:space="preserve">only the non-bioleaching algorithm is </w:t>
+      </w:r>
+      <w:bookmarkStart w:id="0" w:name="_GoBack"/>
+      <w:bookmarkEnd w:id="0"/>
+      <w:r>
+        <w:t xml:space="preserve">available, which linearly depends on the S0 formation </w:t>
+      </w:r>
+      <w:r>
+        <w:t xml:space="preserve"> from chalcopyrite dissolution,</w:t>
       </w:r>
     </w:p>
     <w:p>
@@ -2667,6 +2958,7 @@
           <w:tab w:val="clear" w:pos="709"/>
         </w:tabs>
       </w:pPr>
+      <w:proofErr w:type="spellStart"/>
       <w:proofErr w:type="gramStart"/>
       <w:r>
         <w:rPr>
@@ -2763,11 +3055,7 @@
       </w:r>
       <w:proofErr w:type="gramEnd"/>
       <w:r>
-        <w:t xml:space="preserve">_name: which is the scalar field name of the liquid oxygen in liquid </w:t>
-      </w:r>
-      <w:proofErr w:type="spellStart"/>
-      <w:r>
-        <w:t>phase.</w:t>
+        <w:t>_name: which is the scalar field name of the liquid oxygen in liquid phase.</w:t>
       </w:r>
     </w:p>
     <w:p>
@@ -2782,7 +3070,9 @@
         </w:tabs>
         <w:ind w:left="1276" w:hanging="283"/>
       </w:pPr>
-      <w:r>
+      <w:proofErr w:type="spellStart"/>
+      <w:r>
+        <w:lastRenderedPageBreak/>
         <w:t>H_name</w:t>
       </w:r>
       <w:proofErr w:type="spellEnd"/>
@@ -3360,7 +3650,6 @@
         <w:rPr>
           <w:color w:val="0000FF"/>
         </w:rPr>
-        <w:lastRenderedPageBreak/>
         <w:t>scalar</w:t>
       </w:r>
       <w:proofErr w:type="gramEnd"/>
@@ -3470,11 +3759,7 @@
       </w:r>
       <w:proofErr w:type="spellEnd"/>
       <w:r>
-        <w:t xml:space="preserve">: it is the reaction rate constant calculated by the  Arrhenius </w:t>
-      </w:r>
-      <w:proofErr w:type="spellStart"/>
-      <w:r>
-        <w:t>equation</w:t>
+        <w:t>: it is the reaction rate constant calculated by the  Arrhenius equation</w:t>
       </w:r>
     </w:p>
     <w:p>
@@ -3485,6 +3770,7 @@
           <w:numId w:val="16"/>
         </w:numPr>
       </w:pPr>
+      <w:proofErr w:type="spellStart"/>
       <w:proofErr w:type="gramStart"/>
       <w:r>
         <w:rPr>
@@ -3529,11 +3815,7 @@
       </w:r>
       <w:proofErr w:type="spellEnd"/>
       <w:r>
-        <w:t xml:space="preserve"> k inside the Arrhenius </w:t>
-      </w:r>
-      <w:proofErr w:type="spellStart"/>
-      <w:r>
-        <w:t>equation</w:t>
+        <w:t xml:space="preserve"> k inside the Arrhenius equation</w:t>
       </w:r>
     </w:p>
     <w:p>
@@ -3544,6 +3826,7 @@
           <w:numId w:val="16"/>
         </w:numPr>
       </w:pPr>
+      <w:proofErr w:type="spellStart"/>
       <w:proofErr w:type="gramStart"/>
       <w:r>
         <w:rPr>
@@ -3560,11 +3843,7 @@
       </w:r>
       <w:proofErr w:type="spellEnd"/>
       <w:r>
-        <w:t xml:space="preserve">: it is the activation energy of the corresponding reactions in the  Arrhenius </w:t>
-      </w:r>
-      <w:proofErr w:type="spellStart"/>
-      <w:r>
-        <w:t>equation.</w:t>
+        <w:t>: it is the activation energy of the corresponding reactions in the  Arrhenius equation.</w:t>
       </w:r>
     </w:p>
     <w:p>
@@ -3575,6 +3854,7 @@
           <w:numId w:val="16"/>
         </w:numPr>
       </w:pPr>
+      <w:proofErr w:type="spellStart"/>
       <w:proofErr w:type="gramStart"/>
       <w:r>
         <w:t>gas</w:t>
@@ -3825,6 +4105,24 @@
       </w:r>
       <w:r>
         <w:t>: the algorithm is based on Leahy and Schwarz (2009)</w:t>
+      </w:r>
+      <w:r>
+        <w:fldChar w:fldCharType="begin" w:fldLock="1"/>
+      </w:r>
+      <w:r>
+        <w:instrText>ADDIN CSL_CITATION { "citationItems" : [ { "id" : "ITEM-1", "itemData" : { "author" : [ { "dropping-particle" : "", "family" : "Leahy", "given" : "MJ", "non-dropping-particle" : "", "parse-names" : false, "suffix" : "" }, { "dropping-particle" : "", "family" : "Schwarz", "given" : "MP", "non-dropping-particle" : "", "parse-names" : false, "suffix" : "" } ], "container-title" : "Hydrometallurgy", "id" : "ITEM-1", "issued" : { "date-parts" : [ [ "2009" ] ] }, "title" : "Modelling jarosite precipitation in isothermal chalcopyrite bioleaching columns", "type" : "article-journal" }, "uris" : [ "http://www.mendeley.com/documents/?uuid=0b3f6503-155b-3fb4-94ce-285c275b57ff" ] } ], "mendeley" : { "formattedCitation" : "[4]", "plainTextFormattedCitation" : "[4]", "previouslyFormattedCitation" : "[3]" }, "properties" : { "noteIndex" : 0 }, "schema" : "https://github.com/citation-style-language/schema/raw/master/csl-citation.json" }</w:instrText>
+      </w:r>
+      <w:r>
+        <w:fldChar w:fldCharType="separate"/>
+      </w:r>
+      <w:r>
+        <w:rPr>
+          <w:noProof/>
+        </w:rPr>
+        <w:t>[4]</w:t>
+      </w:r>
+      <w:r>
+        <w:fldChar w:fldCharType="end"/>
       </w:r>
       <w:r>
         <w:t xml:space="preserve">, </w:t>
@@ -4259,11 +4557,7 @@
       </w:r>
       <w:proofErr w:type="spellEnd"/>
       <w:r>
-        <w:t xml:space="preserve"> </w:t>
-      </w:r>
-      <w:proofErr w:type="spellStart"/>
-      <w:r>
-        <w:t>precipitation</w:t>
+        <w:t xml:space="preserve"> precipitation</w:t>
       </w:r>
     </w:p>
     <w:p>
@@ -4278,6 +4572,7 @@
         </w:tabs>
         <w:ind w:left="1276" w:hanging="283"/>
       </w:pPr>
+      <w:proofErr w:type="spellStart"/>
       <w:proofErr w:type="gramStart"/>
       <w:r>
         <w:rPr>
@@ -4397,6 +4692,24 @@
       <w:r>
         <w:t xml:space="preserve"> (1998)</w:t>
       </w:r>
+      <w:r>
+        <w:fldChar w:fldCharType="begin" w:fldLock="1"/>
+      </w:r>
+      <w:r>
+        <w:instrText>ADDIN CSL_CITATION { "citationItems" : [ { "id" : "ITEM-1", "itemData" : { "author" : [ { "dropping-particle" : "", "family" : "Tromans", "given" : "D", "non-dropping-particle" : "", "parse-names" : false, "suffix" : "" } ], "container-title" : "Hydrometallurgy", "id" : "ITEM-1", "issued" : { "date-parts" : [ [ "1998" ] ] }, "title" : "Oxygen solubility modeling in inorganic solutions: concentration, temperature and pressure effects", "type" : "article-journal" }, "uris" : [ "http://www.mendeley.com/documents/?uuid=33df25e3-c19a-31da-958c-0994f29bebfb" ] } ], "mendeley" : { "formattedCitation" : "[5]", "plainTextFormattedCitation" : "[5]", "previouslyFormattedCitation" : "[4]" }, "properties" : { "noteIndex" : 0 }, "schema" : "https://github.com/citation-style-language/schema/raw/master/csl-citation.json" }</w:instrText>
+      </w:r>
+      <w:r>
+        <w:fldChar w:fldCharType="separate"/>
+      </w:r>
+      <w:r>
+        <w:rPr>
+          <w:noProof/>
+        </w:rPr>
+        <w:t>[5]</w:t>
+      </w:r>
+      <w:r>
+        <w:fldChar w:fldCharType="end"/>
+      </w:r>
     </w:p>
     <w:p>
       <w:pPr>
@@ -4854,7 +5167,6 @@
         <w:rPr>
           <w:color w:val="0000FF"/>
         </w:rPr>
-        <w:lastRenderedPageBreak/>
         <w:t>heat</w:t>
       </w:r>
       <w:proofErr w:type="gramEnd"/>
@@ -4865,11 +5177,7 @@
         <w:t xml:space="preserve"> transfer sources</w:t>
       </w:r>
       <w:r>
-        <w:t xml:space="preserve">: the source terms of the rock </w:t>
-      </w:r>
-      <w:proofErr w:type="spellStart"/>
-      <w:r>
-        <w:t>temperature</w:t>
+        <w:t>: the source terms of the rock temperature</w:t>
       </w:r>
     </w:p>
     <w:p>
@@ -4880,6 +5188,7 @@
           <w:numId w:val="22"/>
         </w:numPr>
       </w:pPr>
+      <w:proofErr w:type="spellStart"/>
       <w:proofErr w:type="gramStart"/>
       <w:r>
         <w:rPr>
@@ -5536,11 +5845,7 @@
       </w:r>
       <w:proofErr w:type="spellEnd"/>
       <w:r>
-        <w:t>, kJ/Kg/</w:t>
-      </w:r>
-      <w:proofErr w:type="spellStart"/>
-      <w:r>
-        <w:t>K</w:t>
+        <w:t>, kJ/Kg/K</w:t>
       </w:r>
     </w:p>
     <w:p>
@@ -5551,6 +5856,7 @@
           <w:numId w:val="27"/>
         </w:numPr>
       </w:pPr>
+      <w:proofErr w:type="spellStart"/>
       <w:proofErr w:type="gramStart"/>
       <w:r>
         <w:rPr>
@@ -5565,6 +5871,7 @@
         </w:rPr>
         <w:t>_transfer_sources</w:t>
       </w:r>
+      <w:proofErr w:type="spellEnd"/>
       <w:r>
         <w:t>:</w:t>
       </w:r>
@@ -5577,6 +5884,7 @@
           <w:numId w:val="28"/>
         </w:numPr>
       </w:pPr>
+      <w:proofErr w:type="spellStart"/>
       <w:proofErr w:type="gramStart"/>
       <w:r>
         <w:rPr>
@@ -5621,11 +5929,7 @@
       </w:r>
       <w:proofErr w:type="gramEnd"/>
       <w:r>
-        <w:t>/</w:t>
-      </w:r>
-      <w:proofErr w:type="spellStart"/>
-      <w:r>
-        <w:t>s</w:t>
+        <w:t>/s</w:t>
       </w:r>
     </w:p>
     <w:p>
@@ -5636,6 +5940,7 @@
           <w:numId w:val="28"/>
         </w:numPr>
       </w:pPr>
+      <w:proofErr w:type="spellStart"/>
       <w:proofErr w:type="gramStart"/>
       <w:r>
         <w:rPr>
@@ -5760,11 +6065,7 @@
         <w:t>IF</w:t>
       </w:r>
       <w:r>
-        <w:t xml:space="preserve"> using heat transfer model and semi-empirical </w:t>
-      </w:r>
-      <w:proofErr w:type="spellStart"/>
-      <w:r>
-        <w:t>model.</w:t>
+        <w:t xml:space="preserve"> using heat transfer model and semi-empirical model.</w:t>
       </w:r>
     </w:p>
     <w:p>
@@ -5775,6 +6076,7 @@
           <w:numId w:val="29"/>
         </w:numPr>
       </w:pPr>
+      <w:proofErr w:type="spellStart"/>
       <w:proofErr w:type="gramStart"/>
       <w:r>
         <w:rPr>
@@ -5819,11 +6121,7 @@
       </w:r>
       <w:proofErr w:type="spellEnd"/>
       <w:r>
-        <w:t xml:space="preserve"> parameter.  </w:t>
-      </w:r>
-      <w:proofErr w:type="gramStart"/>
-      <w:r>
-        <w:t>It is calculated by the algorithm from Al-</w:t>
+        <w:t xml:space="preserve"> parameter.  It is calculated by the algorithm from Al-</w:t>
       </w:r>
       <w:proofErr w:type="spellStart"/>
       <w:r>
@@ -5838,9 +6136,29 @@
         <w:t>Dudukovic</w:t>
       </w:r>
       <w:proofErr w:type="spellEnd"/>
-      <w:proofErr w:type="gramEnd"/>
-      <w:r>
-        <w:t xml:space="preserve"> (1995).</w:t>
+      <w:r>
+        <w:t xml:space="preserve"> (1995)</w:t>
+      </w:r>
+      <w:r>
+        <w:fldChar w:fldCharType="begin" w:fldLock="1"/>
+      </w:r>
+      <w:r>
+        <w:instrText>ADDIN CSL_CITATION { "citationItems" : [ { "id" : "ITEM-1", "itemData" : { "author" : [ { "dropping-particle" : "", "family" : "Al-Dahhan", "given" : "MH", "non-dropping-particle" : "", "parse-names" : false, "suffix" : "" }, { "dropping-particle" : "", "family" : "Dudukovi\u0107", "given" : "MP", "non-dropping-particle" : "", "parse-names" : false, "suffix" : "" } ], "container-title" : "Chemical Engineering Science", "id" : "ITEM-1", "issued" : { "date-parts" : [ [ "1995" ] ] }, "title" : "Catalyst wetting efficiency in trickle-bed reactors at high pressure", "type" : "article-journal" }, "uris" : [ "http://www.mendeley.com/documents/?uuid=f95e6747-131f-3bf2-8a8d-adf6650f368b" ] } ], "mendeley" : { "formattedCitation" : "[6]", "plainTextFormattedCitation" : "[6]", "previouslyFormattedCitation" : "[5]" }, "properties" : { "noteIndex" : 0 }, "schema" : "https://github.com/citation-style-language/schema/raw/master/csl-citation.json" }</w:instrText>
+      </w:r>
+      <w:r>
+        <w:fldChar w:fldCharType="separate"/>
+      </w:r>
+      <w:r>
+        <w:rPr>
+          <w:noProof/>
+        </w:rPr>
+        <w:t>[6]</w:t>
+      </w:r>
+      <w:r>
+        <w:fldChar w:fldCharType="end"/>
+      </w:r>
+      <w:r>
+        <w:t>.</w:t>
       </w:r>
     </w:p>
     <w:p/>
@@ -5981,15 +6299,7 @@
         <w:t>if</w:t>
       </w:r>
       <w:r>
-        <w:t xml:space="preserve"> </w:t>
-      </w:r>
-      <w:proofErr w:type="spellStart"/>
-      <w:r>
-        <w:t>on</w:t>
-      </w:r>
-      <w:proofErr w:type="spellEnd"/>
-      <w:r>
-        <w:t xml:space="preserve"> the right hand side).</w:t>
+        <w:t xml:space="preserve"> on the right hand side).</w:t>
       </w:r>
     </w:p>
     <w:p>
@@ -5999,6 +6309,7 @@
     </w:p>
     <w:p>
       <w:r>
+        <w:lastRenderedPageBreak/>
         <w:t xml:space="preserve">          </w:t>
       </w:r>
     </w:p>
@@ -6020,6 +6331,46 @@
       </w:r>
       <w:r>
         <w:t>:</w:t>
+      </w:r>
+    </w:p>
+    <w:p>
+      <w:pPr>
+        <w:ind w:left="284"/>
+      </w:pPr>
+      <w:r>
+        <w:t xml:space="preserve">The bioleaching model is based on the model proposed by Leahy </w:t>
+      </w:r>
+      <w:r>
+        <w:t>et al</w:t>
+      </w:r>
+      <w:proofErr w:type="gramStart"/>
+      <w:r>
+        <w:t>.</w:t>
+      </w:r>
+      <w:r>
+        <w:t>(</w:t>
+      </w:r>
+      <w:proofErr w:type="gramEnd"/>
+      <w:r>
+        <w:t>2005)</w:t>
+      </w:r>
+      <w:r>
+        <w:fldChar w:fldCharType="begin" w:fldLock="1"/>
+      </w:r>
+      <w:r>
+        <w:instrText>ADDIN CSL_CITATION { "citationItems" : [ { "id" : "ITEM-1", "itemData" : { "DOI" : "10.1016/j.mineng.2005.07.003", "abstract" : "A three-phase computational fluid dynamics model for heap bioleaching of chalcocite is investigated to identify and understand the thermodynamic processes in a heap. The study uses an existing one-dimensional model of liquid flow, bacterial transport (includ-ing attachment/detachment of bacteria to ore particles), and the depletion of a copper-sulphide, coupled with a model of heat flow in the heap, with bacterial temperature dependence. The model is used to investigate aspects of heat balance in regard to the temper-ature dependence of the bacterial concentration and the temperatures reached in a typical heap. The heap is found to leach in a top\u2013 down manner, due to the ability of the incoming liquid to cool the heap at the top, and to allow bacteria to grow under optimal temperature conditions. As the top leaches, the temperature there drops and progressively cools the heap as the leaching front moves down through the heap to leach the whole bed.", "author" : [ { "dropping-particle" : "", "family" : "Leahy", "given" : "M J", "non-dropping-particle" : "", "parse-names" : false, "suffix" : "" }, { "dropping-particle" : "", "family" : "Davidson", "given" : "M R", "non-dropping-particle" : "", "parse-names" : false, "suffix" : "" }, { "dropping-particle" : "", "family" : "Schwarz", "given" : "M P", "non-dropping-particle" : "", "parse-names" : false, "suffix" : "" } ], "id" : "ITEM-1", "issued" : { "date-parts" : [ [ "2005" ] ] }, "title" : "A model for heap bioleaching of chalcocite with heat balance: Bacterial temperature dependence", "type" : "article-journal" }, "uris" : [ "http://www.mendeley.com/documents/?uuid=7917707e-7954-3e66-b3cb-6b83a8f778e4" ] } ], "mendeley" : { "formattedCitation" : "[3]", "plainTextFormattedCitation" : "[3]", "previouslyFormattedCitation" : "[6]" }, "properties" : { "noteIndex" : 0 }, "schema" : "https://github.com/citation-style-language/schema/raw/master/csl-citation.json" }</w:instrText>
+      </w:r>
+      <w:r>
+        <w:fldChar w:fldCharType="separate"/>
+      </w:r>
+      <w:r>
+        <w:rPr>
+          <w:noProof/>
+        </w:rPr>
+        <w:t>[3]</w:t>
+      </w:r>
+      <w:r>
+        <w:fldChar w:fldCharType="end"/>
       </w:r>
     </w:p>
     <w:p>
@@ -6344,11 +6695,7 @@
       </w:r>
       <w:proofErr w:type="spellEnd"/>
       <w:r>
-        <w:t xml:space="preserve">, </w:t>
-      </w:r>
-      <w:r>
-        <w:lastRenderedPageBreak/>
-        <w:t xml:space="preserve">phi_l2 under the phase 2, then turn on miu2 under the </w:t>
+        <w:t xml:space="preserve">, phi_l2 under the phase 2, then turn on miu2 under the </w:t>
       </w:r>
       <w:proofErr w:type="spellStart"/>
       <w:r>
@@ -6443,13 +6790,7 @@
         <w:rPr>
           <w:rFonts w:ascii="Times New Roman" w:hAnsi="Times New Roman" w:cs="Times New Roman"/>
         </w:rPr>
-        <w:t xml:space="preserve">rate constant of </w:t>
-      </w:r>
-      <w:r>
-        <w:rPr>
-          <w:rFonts w:ascii="Times New Roman" w:hAnsi="Times New Roman" w:cs="Times New Roman"/>
-        </w:rPr>
-        <w:t xml:space="preserve">detachment </w:t>
+        <w:t xml:space="preserve">rate constant of detachment </w:t>
       </w:r>
     </w:p>
     <w:p>
@@ -6486,14 +6827,7 @@
         <w:rPr>
           <w:rFonts w:ascii="Times New Roman" w:hAnsi="Times New Roman" w:cs="Times New Roman"/>
         </w:rPr>
-        <w:t xml:space="preserve">death rate </w:t>
-      </w:r>
-      <w:proofErr w:type="spellStart"/>
-      <w:r>
-        <w:rPr>
-          <w:rFonts w:ascii="Times New Roman" w:hAnsi="Times New Roman" w:cs="Times New Roman"/>
-        </w:rPr>
-        <w:t>constant</w:t>
+        <w:t>death rate constant</w:t>
       </w:r>
     </w:p>
     <w:p>
@@ -6504,6 +6838,7 @@
           <w:numId w:val="31"/>
         </w:numPr>
       </w:pPr>
+      <w:proofErr w:type="spellStart"/>
       <w:proofErr w:type="gramStart"/>
       <w:r>
         <w:rPr>
@@ -6882,7 +7217,6 @@
       <w:r>
         <w:t xml:space="preserve">(g). </w:t>
       </w:r>
-      <w:bookmarkStart w:id="0" w:name="_GoBack"/>
       <w:proofErr w:type="spellStart"/>
       <w:proofErr w:type="gramStart"/>
       <w:r>
@@ -6898,7 +7232,6 @@
         </w:rPr>
         <w:t>_name</w:t>
       </w:r>
-      <w:bookmarkEnd w:id="0"/>
       <w:proofErr w:type="spellEnd"/>
       <w:r>
         <w:t>:</w:t>
@@ -6907,16 +7240,7 @@
         <w:t xml:space="preserve"> </w:t>
       </w:r>
       <w:r>
-        <w:t xml:space="preserve">the name of </w:t>
-      </w:r>
-      <w:r>
-        <w:t>the scalar fiel</w:t>
-      </w:r>
-      <w:r>
-        <w:t>d liquid phase</w:t>
-      </w:r>
-      <w:r>
-        <w:t xml:space="preserve"> oxygen</w:t>
+        <w:t>the name of the scalar field liquid phase oxygen</w:t>
       </w:r>
     </w:p>
     <w:p/>
@@ -6926,15 +7250,412 @@
         <w:t xml:space="preserve">              </w:t>
       </w:r>
     </w:p>
-    <w:p/>
+    <w:p>
+      <w:r>
+        <w:br w:type="page"/>
+      </w:r>
+    </w:p>
+    <w:p>
+      <w:pPr>
+        <w:autoSpaceDE w:val="0"/>
+        <w:autoSpaceDN w:val="0"/>
+        <w:adjustRightInd w:val="0"/>
+        <w:ind w:left="640" w:hanging="640"/>
+        <w:rPr>
+          <w:rFonts w:eastAsia="Liberation Serif"/>
+          <w:noProof/>
+          <w:lang w:val="en-US"/>
+        </w:rPr>
+      </w:pPr>
+      <w:r>
+        <w:lastRenderedPageBreak/>
+        <w:fldChar w:fldCharType="begin" w:fldLock="1"/>
+      </w:r>
+      <w:r>
+        <w:instrText xml:space="preserve">ADDIN Mendeley Bibliography CSL_BIBLIOGRAPHY </w:instrText>
+      </w:r>
+      <w:r>
+        <w:fldChar w:fldCharType="separate"/>
+      </w:r>
+      <w:r>
+        <w:rPr>
+          <w:rFonts w:eastAsia="Liberation Serif"/>
+          <w:noProof/>
+          <w:lang w:val="en-US"/>
+        </w:rPr>
+        <w:t>[1]</w:t>
+      </w:r>
+      <w:r>
+        <w:rPr>
+          <w:rFonts w:eastAsia="Liberation Serif"/>
+          <w:noProof/>
+          <w:lang w:val="en-US"/>
+        </w:rPr>
+        <w:tab/>
+        <w:t xml:space="preserve">L. R. P. de Andrade Lima, “Liquid axial dispersion and holdup in column leaching,” </w:t>
+      </w:r>
+      <w:r>
+        <w:rPr>
+          <w:rFonts w:eastAsia="Liberation Serif"/>
+          <w:i/>
+          <w:iCs/>
+          <w:noProof/>
+          <w:lang w:val="en-US"/>
+        </w:rPr>
+        <w:t>Miner. Eng.</w:t>
+      </w:r>
+      <w:r>
+        <w:rPr>
+          <w:rFonts w:eastAsia="Liberation Serif"/>
+          <w:noProof/>
+          <w:lang w:val="en-US"/>
+        </w:rPr>
+        <w:t>, vol. 19, no. 1, pp. 37–47, Jan. 2006.</w:t>
+      </w:r>
+    </w:p>
+    <w:p>
+      <w:pPr>
+        <w:autoSpaceDE w:val="0"/>
+        <w:autoSpaceDN w:val="0"/>
+        <w:adjustRightInd w:val="0"/>
+        <w:ind w:left="640" w:hanging="640"/>
+        <w:rPr>
+          <w:rFonts w:eastAsia="Liberation Serif"/>
+          <w:noProof/>
+          <w:lang w:val="en-US"/>
+        </w:rPr>
+      </w:pPr>
+      <w:r>
+        <w:rPr>
+          <w:rFonts w:eastAsia="Liberation Serif"/>
+          <w:noProof/>
+          <w:lang w:val="en-US"/>
+        </w:rPr>
+        <w:t>[2]</w:t>
+      </w:r>
+      <w:r>
+        <w:rPr>
+          <w:rFonts w:eastAsia="Liberation Serif"/>
+          <w:noProof/>
+          <w:lang w:val="en-US"/>
+        </w:rPr>
+        <w:tab/>
+        <w:t>I. Ilankoon, “Hydrodynamics of unsaturated particle beds pertaining to heap leaching,” 2012.</w:t>
+      </w:r>
+    </w:p>
+    <w:p>
+      <w:pPr>
+        <w:autoSpaceDE w:val="0"/>
+        <w:autoSpaceDN w:val="0"/>
+        <w:adjustRightInd w:val="0"/>
+        <w:ind w:left="640" w:hanging="640"/>
+        <w:rPr>
+          <w:rFonts w:eastAsia="Liberation Serif"/>
+          <w:noProof/>
+          <w:lang w:val="en-US"/>
+        </w:rPr>
+      </w:pPr>
+      <w:r>
+        <w:rPr>
+          <w:rFonts w:eastAsia="Liberation Serif"/>
+          <w:noProof/>
+          <w:lang w:val="en-US"/>
+        </w:rPr>
+        <w:t>[3]</w:t>
+      </w:r>
+      <w:r>
+        <w:rPr>
+          <w:rFonts w:eastAsia="Liberation Serif"/>
+          <w:noProof/>
+          <w:lang w:val="en-US"/>
+        </w:rPr>
+        <w:tab/>
+        <w:t>M. J. Leahy, M. R. Davidson, and M. P. Schwarz, “A model for heap bioleaching of chalcocite with heat balance: Bacterial temperature dependence,” 2005.</w:t>
+      </w:r>
+    </w:p>
+    <w:p>
+      <w:pPr>
+        <w:autoSpaceDE w:val="0"/>
+        <w:autoSpaceDN w:val="0"/>
+        <w:adjustRightInd w:val="0"/>
+        <w:ind w:left="640" w:hanging="640"/>
+        <w:rPr>
+          <w:rFonts w:eastAsia="Liberation Serif"/>
+          <w:noProof/>
+          <w:lang w:val="en-US"/>
+        </w:rPr>
+      </w:pPr>
+      <w:r>
+        <w:rPr>
+          <w:rFonts w:eastAsia="Liberation Serif"/>
+          <w:noProof/>
+          <w:lang w:val="en-US"/>
+        </w:rPr>
+        <w:t>[4]</w:t>
+      </w:r>
+      <w:r>
+        <w:rPr>
+          <w:rFonts w:eastAsia="Liberation Serif"/>
+          <w:noProof/>
+          <w:lang w:val="en-US"/>
+        </w:rPr>
+        <w:tab/>
+        <w:t xml:space="preserve">M. Leahy and M. Schwarz, “Modelling jarosite precipitation in isothermal chalcopyrite bioleaching columns,” </w:t>
+      </w:r>
+      <w:r>
+        <w:rPr>
+          <w:rFonts w:eastAsia="Liberation Serif"/>
+          <w:i/>
+          <w:iCs/>
+          <w:noProof/>
+          <w:lang w:val="en-US"/>
+        </w:rPr>
+        <w:t>Hydrometallurgy</w:t>
+      </w:r>
+      <w:r>
+        <w:rPr>
+          <w:rFonts w:eastAsia="Liberation Serif"/>
+          <w:noProof/>
+          <w:lang w:val="en-US"/>
+        </w:rPr>
+        <w:t>, 2009.</w:t>
+      </w:r>
+    </w:p>
+    <w:p>
+      <w:pPr>
+        <w:autoSpaceDE w:val="0"/>
+        <w:autoSpaceDN w:val="0"/>
+        <w:adjustRightInd w:val="0"/>
+        <w:ind w:left="640" w:hanging="640"/>
+        <w:rPr>
+          <w:rFonts w:eastAsia="Liberation Serif"/>
+          <w:noProof/>
+          <w:lang w:val="en-US"/>
+        </w:rPr>
+      </w:pPr>
+      <w:r>
+        <w:rPr>
+          <w:rFonts w:eastAsia="Liberation Serif"/>
+          <w:noProof/>
+          <w:lang w:val="en-US"/>
+        </w:rPr>
+        <w:t>[5]</w:t>
+      </w:r>
+      <w:r>
+        <w:rPr>
+          <w:rFonts w:eastAsia="Liberation Serif"/>
+          <w:noProof/>
+          <w:lang w:val="en-US"/>
+        </w:rPr>
+        <w:tab/>
+        <w:t xml:space="preserve">D. Tromans, “Oxygen solubility modeling in inorganic solutions: concentration, temperature and pressure effects,” </w:t>
+      </w:r>
+      <w:r>
+        <w:rPr>
+          <w:rFonts w:eastAsia="Liberation Serif"/>
+          <w:i/>
+          <w:iCs/>
+          <w:noProof/>
+          <w:lang w:val="en-US"/>
+        </w:rPr>
+        <w:t>Hydrometallurgy</w:t>
+      </w:r>
+      <w:r>
+        <w:rPr>
+          <w:rFonts w:eastAsia="Liberation Serif"/>
+          <w:noProof/>
+          <w:lang w:val="en-US"/>
+        </w:rPr>
+        <w:t>, 1998.</w:t>
+      </w:r>
+    </w:p>
+    <w:p>
+      <w:pPr>
+        <w:autoSpaceDE w:val="0"/>
+        <w:autoSpaceDN w:val="0"/>
+        <w:adjustRightInd w:val="0"/>
+        <w:ind w:left="640" w:hanging="640"/>
+        <w:rPr>
+          <w:rFonts w:eastAsia="Liberation Serif"/>
+          <w:noProof/>
+        </w:rPr>
+      </w:pPr>
+      <w:r>
+        <w:rPr>
+          <w:rFonts w:eastAsia="Liberation Serif"/>
+          <w:noProof/>
+          <w:lang w:val="en-US"/>
+        </w:rPr>
+        <w:t>[6]</w:t>
+      </w:r>
+      <w:r>
+        <w:rPr>
+          <w:rFonts w:eastAsia="Liberation Serif"/>
+          <w:noProof/>
+          <w:lang w:val="en-US"/>
+        </w:rPr>
+        <w:tab/>
+        <w:t xml:space="preserve">M. Al-Dahhan and M. Duduković, “Catalyst wetting efficiency in trickle-bed reactors at high pressure,” </w:t>
+      </w:r>
+      <w:r>
+        <w:rPr>
+          <w:rFonts w:eastAsia="Liberation Serif"/>
+          <w:i/>
+          <w:iCs/>
+          <w:noProof/>
+          <w:lang w:val="en-US"/>
+        </w:rPr>
+        <w:t>Chem. Eng. Sci.</w:t>
+      </w:r>
+      <w:r>
+        <w:rPr>
+          <w:rFonts w:eastAsia="Liberation Serif"/>
+          <w:noProof/>
+          <w:lang w:val="en-US"/>
+        </w:rPr>
+        <w:t>, 1995.</w:t>
+      </w:r>
+    </w:p>
+    <w:p>
+      <w:r>
+        <w:fldChar w:fldCharType="end"/>
+      </w:r>
+    </w:p>
     <w:sectPr>
+      <w:footerReference w:type="even" r:id="rId9"/>
+      <w:footerReference w:type="default" r:id="rId10"/>
       <w:pgSz w:w="11906" w:h="16838"/>
-      <w:pgMar w:top="1134" w:right="1134" w:bottom="1134" w:left="1134" w:header="0" w:footer="0" w:gutter="0"/>
+      <w:pgMar w:top="1134" w:right="1134" w:bottom="1134" w:left="1134" w:header="0" w:footer="794" w:gutter="0"/>
       <w:cols w:space="720"/>
       <w:formProt w:val="0"/>
     </w:sectPr>
   </w:body>
 </w:document>
+</file>
+
+<file path=word/endnotes.xml><?xml version="1.0" encoding="utf-8"?>
+<w:endnotes xmlns:wpc="http://schemas.microsoft.com/office/word/2010/wordprocessingCanvas" xmlns:mo="http://schemas.microsoft.com/office/mac/office/2008/main" xmlns:mc="http://schemas.openxmlformats.org/markup-compatibility/2006" xmlns:mv="urn:schemas-microsoft-com:mac:vml" xmlns:o="urn:schemas-microsoft-com:office:office" xmlns:r="http://schemas.openxmlformats.org/officeDocument/2006/relationships" xmlns:m="http://schemas.openxmlformats.org/officeDocument/2006/math" xmlns:v="urn:schemas-microsoft-com:vml" xmlns:wp14="http://schemas.microsoft.com/office/word/2010/wordprocessingDrawing" xmlns:wp="http://schemas.openxmlformats.org/drawingml/2006/wordprocessingDrawing" xmlns:w10="urn:schemas-microsoft-com:office:word" xmlns:w="http://schemas.openxmlformats.org/wordprocessingml/2006/main" xmlns:w14="http://schemas.microsoft.com/office/word/2010/wordml" xmlns:wpg="http://schemas.microsoft.com/office/word/2010/wordprocessingGroup" xmlns:wpi="http://schemas.microsoft.com/office/word/2010/wordprocessingInk" xmlns:wne="http://schemas.microsoft.com/office/word/2006/wordml" xmlns:wps="http://schemas.microsoft.com/office/word/2010/wordprocessingShape" mc:Ignorable="w14 wp14">
+  <w:endnote w:type="separator" w:id="-1">
+    <w:p>
+      <w:r>
+        <w:separator/>
+      </w:r>
+    </w:p>
+  </w:endnote>
+  <w:endnote w:type="continuationSeparator" w:id="0">
+    <w:p>
+      <w:r>
+        <w:continuationSeparator/>
+      </w:r>
+    </w:p>
+  </w:endnote>
+</w:endnotes>
+</file>
+
+<file path=word/footer1.xml><?xml version="1.0" encoding="utf-8"?>
+<w:ftr xmlns:wpc="http://schemas.microsoft.com/office/word/2010/wordprocessingCanvas" xmlns:mo="http://schemas.microsoft.com/office/mac/office/2008/main" xmlns:mc="http://schemas.openxmlformats.org/markup-compatibility/2006" xmlns:mv="urn:schemas-microsoft-com:mac:vml" xmlns:o="urn:schemas-microsoft-com:office:office" xmlns:r="http://schemas.openxmlformats.org/officeDocument/2006/relationships" xmlns:m="http://schemas.openxmlformats.org/officeDocument/2006/math" xmlns:v="urn:schemas-microsoft-com:vml" xmlns:wp14="http://schemas.microsoft.com/office/word/2010/wordprocessingDrawing" xmlns:wp="http://schemas.openxmlformats.org/drawingml/2006/wordprocessingDrawing" xmlns:w10="urn:schemas-microsoft-com:office:word" xmlns:w="http://schemas.openxmlformats.org/wordprocessingml/2006/main" xmlns:w14="http://schemas.microsoft.com/office/word/2010/wordml" xmlns:wpg="http://schemas.microsoft.com/office/word/2010/wordprocessingGroup" xmlns:wpi="http://schemas.microsoft.com/office/word/2010/wordprocessingInk" xmlns:wne="http://schemas.microsoft.com/office/word/2006/wordml" xmlns:wps="http://schemas.microsoft.com/office/word/2010/wordprocessingShape" mc:Ignorable="w14 wp14">
+  <w:p>
+    <w:pPr>
+      <w:pStyle w:val="Footer"/>
+      <w:framePr w:wrap="around" w:vAnchor="text" w:hAnchor="margin" w:xAlign="center" w:y="1"/>
+      <w:rPr>
+        <w:rStyle w:val="PageNumber"/>
+      </w:rPr>
+    </w:pPr>
+    <w:r>
+      <w:rPr>
+        <w:rStyle w:val="PageNumber"/>
+      </w:rPr>
+      <w:fldChar w:fldCharType="begin"/>
+    </w:r>
+    <w:r>
+      <w:rPr>
+        <w:rStyle w:val="PageNumber"/>
+      </w:rPr>
+      <w:instrText xml:space="preserve">PAGE  </w:instrText>
+    </w:r>
+    <w:r>
+      <w:rPr>
+        <w:rStyle w:val="PageNumber"/>
+      </w:rPr>
+      <w:fldChar w:fldCharType="end"/>
+    </w:r>
+  </w:p>
+  <w:p>
+    <w:pPr>
+      <w:pStyle w:val="Footer"/>
+    </w:pPr>
+  </w:p>
+</w:ftr>
+</file>
+
+<file path=word/footer2.xml><?xml version="1.0" encoding="utf-8"?>
+<w:ftr xmlns:wpc="http://schemas.microsoft.com/office/word/2010/wordprocessingCanvas" xmlns:mo="http://schemas.microsoft.com/office/mac/office/2008/main" xmlns:mc="http://schemas.openxmlformats.org/markup-compatibility/2006" xmlns:mv="urn:schemas-microsoft-com:mac:vml" xmlns:o="urn:schemas-microsoft-com:office:office" xmlns:r="http://schemas.openxmlformats.org/officeDocument/2006/relationships" xmlns:m="http://schemas.openxmlformats.org/officeDocument/2006/math" xmlns:v="urn:schemas-microsoft-com:vml" xmlns:wp14="http://schemas.microsoft.com/office/word/2010/wordprocessingDrawing" xmlns:wp="http://schemas.openxmlformats.org/drawingml/2006/wordprocessingDrawing" xmlns:w10="urn:schemas-microsoft-com:office:word" xmlns:w="http://schemas.openxmlformats.org/wordprocessingml/2006/main" xmlns:w14="http://schemas.microsoft.com/office/word/2010/wordml" xmlns:wpg="http://schemas.microsoft.com/office/word/2010/wordprocessingGroup" xmlns:wpi="http://schemas.microsoft.com/office/word/2010/wordprocessingInk" xmlns:wne="http://schemas.microsoft.com/office/word/2006/wordml" xmlns:wps="http://schemas.microsoft.com/office/word/2010/wordprocessingShape" mc:Ignorable="w14 wp14">
+  <w:p>
+    <w:pPr>
+      <w:pStyle w:val="Footer"/>
+      <w:framePr w:wrap="around" w:vAnchor="text" w:hAnchor="margin" w:xAlign="center" w:y="1"/>
+      <w:rPr>
+        <w:rStyle w:val="PageNumber"/>
+      </w:rPr>
+    </w:pPr>
+    <w:r>
+      <w:rPr>
+        <w:rStyle w:val="PageNumber"/>
+      </w:rPr>
+      <w:fldChar w:fldCharType="begin"/>
+    </w:r>
+    <w:r>
+      <w:rPr>
+        <w:rStyle w:val="PageNumber"/>
+      </w:rPr>
+      <w:instrText xml:space="preserve">PAGE  </w:instrText>
+    </w:r>
+    <w:r>
+      <w:rPr>
+        <w:rStyle w:val="PageNumber"/>
+      </w:rPr>
+      <w:fldChar w:fldCharType="separate"/>
+    </w:r>
+    <w:r>
+      <w:rPr>
+        <w:rStyle w:val="PageNumber"/>
+        <w:noProof/>
+      </w:rPr>
+      <w:t>3</w:t>
+    </w:r>
+    <w:r>
+      <w:rPr>
+        <w:rStyle w:val="PageNumber"/>
+      </w:rPr>
+      <w:fldChar w:fldCharType="end"/>
+    </w:r>
+  </w:p>
+  <w:p>
+    <w:pPr>
+      <w:pStyle w:val="Footer"/>
+    </w:pPr>
+  </w:p>
+</w:ftr>
+</file>
+
+<file path=word/footnotes.xml><?xml version="1.0" encoding="utf-8"?>
+<w:footnotes xmlns:wpc="http://schemas.microsoft.com/office/word/2010/wordprocessingCanvas" xmlns:mo="http://schemas.microsoft.com/office/mac/office/2008/main" xmlns:mc="http://schemas.openxmlformats.org/markup-compatibility/2006" xmlns:mv="urn:schemas-microsoft-com:mac:vml" xmlns:o="urn:schemas-microsoft-com:office:office" xmlns:r="http://schemas.openxmlformats.org/officeDocument/2006/relationships" xmlns:m="http://schemas.openxmlformats.org/officeDocument/2006/math" xmlns:v="urn:schemas-microsoft-com:vml" xmlns:wp14="http://schemas.microsoft.com/office/word/2010/wordprocessingDrawing" xmlns:wp="http://schemas.openxmlformats.org/drawingml/2006/wordprocessingDrawing" xmlns:w10="urn:schemas-microsoft-com:office:word" xmlns:w="http://schemas.openxmlformats.org/wordprocessingml/2006/main" xmlns:w14="http://schemas.microsoft.com/office/word/2010/wordml" xmlns:wpg="http://schemas.microsoft.com/office/word/2010/wordprocessingGroup" xmlns:wpi="http://schemas.microsoft.com/office/word/2010/wordprocessingInk" xmlns:wne="http://schemas.microsoft.com/office/word/2006/wordml" xmlns:wps="http://schemas.microsoft.com/office/word/2010/wordprocessingShape" mc:Ignorable="w14 wp14">
+  <w:footnote w:type="separator" w:id="-1">
+    <w:p>
+      <w:r>
+        <w:separator/>
+      </w:r>
+    </w:p>
+  </w:footnote>
+  <w:footnote w:type="continuationSeparator" w:id="0">
+    <w:p>
+      <w:r>
+        <w:continuationSeparator/>
+      </w:r>
+    </w:p>
+  </w:footnote>
+</w:footnotes>
 </file>
 
 <file path=word/numbering.xml><?xml version="1.0" encoding="utf-8"?>
@@ -10498,6 +11219,66 @@
       <w:lang w:eastAsia="zh-CN" w:bidi="hi-IN"/>
     </w:rPr>
   </w:style>
+  <w:style w:type="paragraph" w:styleId="Footer">
+    <w:name w:val="footer"/>
+    <w:basedOn w:val="Normal"/>
+    <w:link w:val="FooterChar"/>
+    <w:uiPriority w:val="99"/>
+    <w:unhideWhenUsed/>
+    <w:rsid w:val="00D479D4"/>
+    <w:pPr>
+      <w:tabs>
+        <w:tab w:val="clear" w:pos="709"/>
+        <w:tab w:val="center" w:pos="4320"/>
+        <w:tab w:val="right" w:pos="8640"/>
+      </w:tabs>
+    </w:pPr>
+  </w:style>
+  <w:style w:type="character" w:customStyle="1" w:styleId="FooterChar">
+    <w:name w:val="Footer Char"/>
+    <w:basedOn w:val="DefaultParagraphFont"/>
+    <w:link w:val="Footer"/>
+    <w:uiPriority w:val="99"/>
+    <w:rsid w:val="00D479D4"/>
+    <w:rPr>
+      <w:rFonts w:ascii="Liberation Serif" w:eastAsia="WenQuanYi Zen Hei" w:hAnsi="Liberation Serif" w:cs="Lohit Hindi"/>
+      <w:lang w:eastAsia="zh-CN" w:bidi="hi-IN"/>
+    </w:rPr>
+  </w:style>
+  <w:style w:type="character" w:styleId="PageNumber">
+    <w:name w:val="page number"/>
+    <w:basedOn w:val="DefaultParagraphFont"/>
+    <w:uiPriority w:val="99"/>
+    <w:semiHidden/>
+    <w:unhideWhenUsed/>
+    <w:rsid w:val="00D479D4"/>
+  </w:style>
+  <w:style w:type="paragraph" w:styleId="Header">
+    <w:name w:val="header"/>
+    <w:basedOn w:val="Normal"/>
+    <w:link w:val="HeaderChar"/>
+    <w:uiPriority w:val="99"/>
+    <w:unhideWhenUsed/>
+    <w:rsid w:val="00D479D4"/>
+    <w:pPr>
+      <w:tabs>
+        <w:tab w:val="clear" w:pos="709"/>
+        <w:tab w:val="center" w:pos="4320"/>
+        <w:tab w:val="right" w:pos="8640"/>
+      </w:tabs>
+    </w:pPr>
+  </w:style>
+  <w:style w:type="character" w:customStyle="1" w:styleId="HeaderChar">
+    <w:name w:val="Header Char"/>
+    <w:basedOn w:val="DefaultParagraphFont"/>
+    <w:link w:val="Header"/>
+    <w:uiPriority w:val="99"/>
+    <w:rsid w:val="00D479D4"/>
+    <w:rPr>
+      <w:rFonts w:ascii="Liberation Serif" w:eastAsia="WenQuanYi Zen Hei" w:hAnsi="Liberation Serif" w:cs="Lohit Hindi"/>
+      <w:lang w:eastAsia="zh-CN" w:bidi="hi-IN"/>
+    </w:rPr>
+  </w:style>
 </w:styles>
 </file>
 
@@ -10683,6 +11464,22 @@
     <w:uiPriority w:val="99"/>
     <w:semiHidden/>
     <w:unhideWhenUsed/>
+  </w:style>
+  <w:style w:type="numbering" w:customStyle="1" w:styleId="NumberingSymbols">
+    <w:name w:val="1ai"/>
+    <w:pPr>
+      <w:numPr>
+        <w:numId w:val="6"/>
+      </w:numPr>
+    </w:pPr>
+  </w:style>
+  <w:style w:type="numbering" w:customStyle="1" w:styleId="Heading">
+    <w:name w:val="Style1"/>
+    <w:pPr>
+      <w:numPr>
+        <w:numId w:val="7"/>
+      </w:numPr>
+    </w:pPr>
   </w:style>
 </w:styles>
 </file>
@@ -11005,4 +11802,16 @@
   </a:objectDefaults>
   <a:extraClrSchemeLst/>
 </a:theme>
+</file>
+
+<file path=customXml/item1.xml><?xml version="1.0" encoding="utf-8"?>
+<b:Sources xmlns:b="http://schemas.openxmlformats.org/officeDocument/2006/bibliography" xmlns="http://schemas.openxmlformats.org/officeDocument/2006/bibliography" SelectedStyle="/APA.XSL" StyleName="APA"/>
+</file>
+
+<file path=customXml/itemProps1.xml><?xml version="1.0" encoding="utf-8"?>
+<ds:datastoreItem xmlns:ds="http://schemas.openxmlformats.org/officeDocument/2006/customXml" ds:itemID="{32B0D488-8A8D-2F49-A160-1B7216B6E809}">
+  <ds:schemaRefs>
+    <ds:schemaRef ds:uri="http://schemas.openxmlformats.org/officeDocument/2006/bibliography"/>
+  </ds:schemaRefs>
+</ds:datastoreItem>
 </file>
</xml_diff>